<commit_message>
New translations 11_Game theory (Split or Steal) corrected subtitles.docx (Swahili, Kenya)
</commit_message>
<xml_diff>
--- a/video_subtitles/translation/swa/11_Game theory (Split or Steal) corrected subtitles.docx
+++ b/video_subtitles/translation/swa/11_Game theory (Split or Steal) corrected subtitles.docx
@@ -2158,7 +2158,7 @@
           <w:sz w:val="22"/>
           <w:shd w:fill="auto" w:val="clear"/>
         </w:rPr>
-        <w:t xml:space="preserve">for example</w:t>
+        <w:t xml:space="preserve">kwa mfano</w:t>
       </w:r>
     </w:p>
     <w:p>
@@ -5735,7 +5735,7 @@
           <w:sz w:val="22"/>
           <w:shd w:fill="auto" w:val="clear"/>
         </w:rPr>
-        <w:t xml:space="preserve">for example</w:t>
+        <w:t xml:space="preserve">kwa mfano</w:t>
       </w:r>
     </w:p>
     <w:p>
@@ -6405,7 +6405,7 @@
           <w:sz w:val="22"/>
           <w:shd w:fill="auto" w:val="clear"/>
         </w:rPr>
-        <w:t xml:space="preserve">for example</w:t>
+        <w:t xml:space="preserve">kwa mfano</w:t>
       </w:r>
     </w:p>
     <w:p>

</xml_diff>

<commit_message>
New translations 11_Game theory (Split or Steal) corrected subtitles.docx (Swahili, Tanzania)
</commit_message>
<xml_diff>
--- a/video_subtitles/translation/swa/11_Game theory (Split or Steal) corrected subtitles.docx
+++ b/video_subtitles/translation/swa/11_Game theory (Split or Steal) corrected subtitles.docx
@@ -2158,7 +2158,7 @@
           <w:sz w:val="22"/>
           <w:shd w:fill="auto" w:val="clear"/>
         </w:rPr>
-        <w:t xml:space="preserve">kwa mfano</w:t>
+        <w:t xml:space="preserve">for example</w:t>
       </w:r>
     </w:p>
     <w:p>
@@ -5735,7 +5735,7 @@
           <w:sz w:val="22"/>
           <w:shd w:fill="auto" w:val="clear"/>
         </w:rPr>
-        <w:t xml:space="preserve">kwa mfano</w:t>
+        <w:t xml:space="preserve">for example</w:t>
       </w:r>
     </w:p>
     <w:p>
@@ -6405,7 +6405,7 @@
           <w:sz w:val="22"/>
           <w:shd w:fill="auto" w:val="clear"/>
         </w:rPr>
-        <w:t xml:space="preserve">kwa mfano</w:t>
+        <w:t xml:space="preserve">for example</w:t>
       </w:r>
     </w:p>
     <w:p>

</xml_diff>